<commit_message>
Answers for 3rd Lab
</commit_message>
<xml_diff>
--- a/Lab2/Answers_2.docx
+++ b/Lab2/Answers_2.docx
@@ -1741,6 +1741,8 @@
         </w:rPr>
         <w:t>.</w:t>
       </w:r>
+      <w:bookmarkStart w:id="0" w:name="_GoBack"/>
+      <w:bookmarkEnd w:id="0"/>
       <w:proofErr w:type="gramEnd"/>
     </w:p>
     <w:p>
@@ -4966,30 +4968,6 @@
           <w:szCs w:val="24"/>
           <w:bdr w:val="none" w:sz="0" w:space="0" w:color="auto" w:frame="1"/>
         </w:rPr>
-        <w:t>Инициализация отложена</w:t>
-      </w:r>
-    </w:p>
-    <w:p>
-      <w:pPr>
-        <w:pStyle w:val="a3"/>
-        <w:rPr>
-          <w:rStyle w:val="HTML"/>
-          <w:rFonts w:ascii="Segoe UI" w:eastAsiaTheme="minorHAnsi" w:hAnsi="Segoe UI" w:cs="Segoe UI"/>
-          <w:color w:val="000000" w:themeColor="text1"/>
-          <w:sz w:val="24"/>
-          <w:szCs w:val="24"/>
-          <w:bdr w:val="none" w:sz="0" w:space="0" w:color="auto" w:frame="1"/>
-        </w:rPr>
-      </w:pPr>
-      <w:r>
-        <w:rPr>
-          <w:rStyle w:val="HTML"/>
-          <w:rFonts w:ascii="Segoe UI" w:eastAsiaTheme="minorHAnsi" w:hAnsi="Segoe UI" w:cs="Segoe UI"/>
-          <w:color w:val="000000" w:themeColor="text1"/>
-          <w:sz w:val="24"/>
-          <w:szCs w:val="24"/>
-          <w:bdr w:val="none" w:sz="0" w:space="0" w:color="auto" w:frame="1"/>
-        </w:rPr>
         <w:t>Инициализация строковым литералом</w:t>
       </w:r>
     </w:p>
@@ -5775,6 +5753,7 @@
           <w:sz w:val="26"/>
           <w:szCs w:val="26"/>
         </w:rPr>
+        <w:lastRenderedPageBreak/>
         <w:t xml:space="preserve">Как выполнить консольный ввод/вывод? </w:t>
       </w:r>
     </w:p>
@@ -7395,7 +7374,6 @@
           <w:sz w:val="24"/>
           <w:szCs w:val="24"/>
         </w:rPr>
-        <w:lastRenderedPageBreak/>
         <w:t>Локальные функции представляют функции, определенные внутри других методов.</w:t>
       </w:r>
     </w:p>
@@ -7665,17 +7643,17 @@
         <w:rPr>
           <w:sz w:val="26"/>
           <w:szCs w:val="26"/>
-        </w:rPr>
-      </w:pPr>
-      <w:proofErr w:type="spellStart"/>
-      <w:r>
-        <w:rPr>
-          <w:sz w:val="26"/>
-          <w:szCs w:val="26"/>
-        </w:rPr>
-        <w:t>Хз</w:t>
-      </w:r>
-      <w:proofErr w:type="spellEnd"/>
+          <w:lang w:val="en-US"/>
+        </w:rPr>
+      </w:pPr>
+      <w:r>
+        <w:rPr>
+          <w:sz w:val="26"/>
+          <w:szCs w:val="26"/>
+          <w:lang w:val="en-US"/>
+        </w:rPr>
+        <w:t>??</w:t>
+      </w:r>
     </w:p>
     <w:p>
       <w:pPr>
@@ -7774,8 +7752,6 @@
         </w:rPr>
         <w:t xml:space="preserve"> </w:t>
       </w:r>
-      <w:bookmarkStart w:id="0" w:name="_GoBack"/>
-      <w:bookmarkEnd w:id="0"/>
       <w:r>
         <w:rPr>
           <w:rFonts w:ascii="Segoe UI" w:hAnsi="Segoe UI" w:cs="Segoe UI"/>

</xml_diff>

<commit_message>
Answers for 2nd Lab
</commit_message>
<xml_diff>
--- a/Lab2/Answers_2.docx
+++ b/Lab2/Answers_2.docx
@@ -604,6 +604,8 @@
           <w:rFonts w:ascii="Segoe UI" w:hAnsi="Segoe UI" w:cs="Segoe UI"/>
           <w:color w:val="000000" w:themeColor="text1"/>
           <w:sz w:val="24"/>
+          <w:shd w:val="clear" w:color="auto" w:fill="FFFFFF"/>
+          <w:lang w:val="en-US"/>
         </w:rPr>
       </w:pPr>
       <w:r>
@@ -691,6 +693,19 @@
         </w:rPr>
         <w:t> — буквально «промежуточный язык».</w:t>
       </w:r>
+    </w:p>
+    <w:p>
+      <w:pPr>
+        <w:pStyle w:val="a3"/>
+        <w:rPr>
+          <w:rFonts w:ascii="Segoe UI" w:hAnsi="Segoe UI" w:cs="Segoe UI"/>
+          <w:color w:val="000000" w:themeColor="text1"/>
+          <w:sz w:val="24"/>
+          <w:lang w:val="en-US"/>
+        </w:rPr>
+      </w:pPr>
+      <w:bookmarkStart w:id="0" w:name="_GoBack"/>
+      <w:bookmarkEnd w:id="0"/>
     </w:p>
     <w:p>
       <w:pPr>
@@ -1172,7 +1187,16 @@
           <w:color w:val="000000"/>
           <w:sz w:val="24"/>
         </w:rPr>
-        <w:t xml:space="preserve"> и предоставляет низкоуровневые службы для производных классов. Он является исходным базовым классом для всех классов платформы .NET </w:t>
+        <w:t xml:space="preserve"> и предоставляет низкоуровневые службы для производных классов. Он </w:t>
+      </w:r>
+      <w:r>
+        <w:rPr>
+          <w:rFonts w:ascii="Segoe UI" w:hAnsi="Segoe UI" w:cs="Segoe UI"/>
+          <w:color w:val="000000"/>
+          <w:sz w:val="24"/>
+        </w:rPr>
+        <w:lastRenderedPageBreak/>
+        <w:t xml:space="preserve">является исходным базовым классом для всех классов платформы .NET </w:t>
       </w:r>
       <w:proofErr w:type="spellStart"/>
       <w:r>
@@ -1212,7 +1236,6 @@
           <w:sz w:val="26"/>
           <w:szCs w:val="26"/>
         </w:rPr>
-        <w:lastRenderedPageBreak/>
         <w:t xml:space="preserve">Что находится в </w:t>
       </w:r>
       <w:proofErr w:type="spellStart"/>
@@ -1741,8 +1764,6 @@
         </w:rPr>
         <w:t>.</w:t>
       </w:r>
-      <w:bookmarkStart w:id="0" w:name="_GoBack"/>
-      <w:bookmarkEnd w:id="0"/>
       <w:proofErr w:type="gramEnd"/>
     </w:p>
     <w:p>
@@ -2075,7 +2096,6 @@
           <w:sz w:val="26"/>
           <w:szCs w:val="26"/>
         </w:rPr>
-        <w:lastRenderedPageBreak/>
         <w:t xml:space="preserve">Как и для чего определен метод </w:t>
       </w:r>
       <w:proofErr w:type="spellStart"/>
@@ -3335,7 +3355,6 @@
           <w:color w:val="000000"/>
           <w:sz w:val="24"/>
           <w:szCs w:val="24"/>
-          <w:lang w:val="en-US"/>
         </w:rPr>
       </w:pPr>
       <w:r>
@@ -3387,6 +3406,7 @@
           <w:sz w:val="24"/>
           <w:szCs w:val="24"/>
         </w:rPr>
+        <w:lastRenderedPageBreak/>
         <w:t xml:space="preserve">- </w:t>
       </w:r>
       <w:r>
@@ -3451,7 +3471,6 @@
           <w:sz w:val="26"/>
           <w:szCs w:val="26"/>
         </w:rPr>
-        <w:lastRenderedPageBreak/>
         <w:t xml:space="preserve">В чем отличие между ссылочными и значимыми типами данных? </w:t>
       </w:r>
     </w:p>
@@ -4515,9 +4534,8 @@
           <w:szCs w:val="24"/>
           <w:shd w:val="clear" w:color="auto" w:fill="F7F7FA"/>
         </w:rPr>
-        <w:t xml:space="preserve">, то есть были бы не определены. Стандартный пример - работа с базой данных, которая может содержать значения </w:t>
-      </w:r>
-      <w:proofErr w:type="spellStart"/>
+        <w:t xml:space="preserve">, то есть были бы не определены. Стандартный пример - работа с базой данных, которая может </w:t>
+      </w:r>
       <w:r>
         <w:rPr>
           <w:rFonts w:ascii="Segoe UI" w:hAnsi="Segoe UI" w:cs="Segoe UI"/>
@@ -4526,6 +4544,18 @@
           <w:szCs w:val="24"/>
           <w:shd w:val="clear" w:color="auto" w:fill="F7F7FA"/>
         </w:rPr>
+        <w:lastRenderedPageBreak/>
+        <w:t xml:space="preserve">содержать значения </w:t>
+      </w:r>
+      <w:proofErr w:type="spellStart"/>
+      <w:r>
+        <w:rPr>
+          <w:rFonts w:ascii="Segoe UI" w:hAnsi="Segoe UI" w:cs="Segoe UI"/>
+          <w:color w:val="000000"/>
+          <w:sz w:val="24"/>
+          <w:szCs w:val="24"/>
+          <w:shd w:val="clear" w:color="auto" w:fill="F7F7FA"/>
+        </w:rPr>
         <w:t>null</w:t>
       </w:r>
       <w:proofErr w:type="spellEnd"/>
@@ -4537,18 +4567,7 @@
           <w:szCs w:val="24"/>
           <w:shd w:val="clear" w:color="auto" w:fill="F7F7FA"/>
         </w:rPr>
-        <w:t xml:space="preserve">. И мы можем заранее не знать, что мы получим из </w:t>
-      </w:r>
-      <w:r>
-        <w:rPr>
-          <w:rFonts w:ascii="Segoe UI" w:hAnsi="Segoe UI" w:cs="Segoe UI"/>
-          <w:color w:val="000000"/>
-          <w:sz w:val="24"/>
-          <w:szCs w:val="24"/>
-          <w:shd w:val="clear" w:color="auto" w:fill="F7F7FA"/>
-        </w:rPr>
-        <w:lastRenderedPageBreak/>
-        <w:t xml:space="preserve">базы данных - какое-то определенное значение или же </w:t>
+        <w:t xml:space="preserve">. И мы можем заранее не знать, что мы получим из базы данных - какое-то определенное значение или же </w:t>
       </w:r>
       <w:proofErr w:type="spellStart"/>
       <w:r>
@@ -5753,7 +5772,6 @@
           <w:sz w:val="26"/>
           <w:szCs w:val="26"/>
         </w:rPr>
-        <w:lastRenderedPageBreak/>
         <w:t xml:space="preserve">Как выполнить консольный ввод/вывод? </w:t>
       </w:r>
     </w:p>
@@ -7374,6 +7392,7 @@
           <w:sz w:val="24"/>
           <w:szCs w:val="24"/>
         </w:rPr>
+        <w:lastRenderedPageBreak/>
         <w:t>Локальные функции представляют функции, определенные внутри других методов.</w:t>
       </w:r>
     </w:p>

</xml_diff>